<commit_message>
Added Pflichtenheft and Screenshots to documentation
</commit_message>
<xml_diff>
--- a/Dokumentation Fahrzeugverwaltung.docx
+++ b/Dokumentation Fahrzeugverwaltung.docx
@@ -590,10 +590,13 @@
           <w:pPr>
             <w:pStyle w:val="Verzeichnis1"/>
             <w:tabs>
+              <w:tab w:val="left" w:pos="440"/>
               <w:tab w:val="right" w:leader="dot" w:pos="9062"/>
             </w:tabs>
             <w:rPr>
+              <w:rFonts w:eastAsiaTheme="minorEastAsia"/>
               <w:noProof/>
+              <w:lang w:eastAsia="de-DE"/>
             </w:rPr>
           </w:pPr>
           <w:r>
@@ -605,12 +608,27 @@
           <w:r>
             <w:fldChar w:fldCharType="separate"/>
           </w:r>
-          <w:hyperlink w:anchor="_Toc29284647" w:history="1">
+          <w:hyperlink w:anchor="_Toc29284882" w:history="1">
             <w:r>
               <w:rPr>
                 <w:rStyle w:val="Hyperlink"/>
                 <w:noProof/>
               </w:rPr>
+              <w:t>1.</w:t>
+            </w:r>
+            <w:r>
+              <w:rPr>
+                <w:rFonts w:eastAsiaTheme="minorEastAsia"/>
+                <w:noProof/>
+                <w:lang w:eastAsia="de-DE"/>
+              </w:rPr>
+              <w:tab/>
+            </w:r>
+            <w:r>
+              <w:rPr>
+                <w:rStyle w:val="Hyperlink"/>
+                <w:noProof/>
+              </w:rPr>
               <w:t>Die Projektaufgabe</w:t>
             </w:r>
             <w:r>
@@ -632,7 +650,7 @@
                 <w:noProof/>
                 <w:webHidden/>
               </w:rPr>
-              <w:instrText xml:space="preserve"> PAGEREF _Toc29284647 \h </w:instrText>
+              <w:instrText xml:space="preserve"> PAGEREF _Toc29284882 \h </w:instrText>
             </w:r>
             <w:r>
               <w:rPr>
@@ -670,16 +688,18 @@
               <w:tab w:val="right" w:leader="dot" w:pos="9062"/>
             </w:tabs>
             <w:rPr>
+              <w:rFonts w:eastAsiaTheme="minorEastAsia"/>
               <w:noProof/>
+              <w:lang w:eastAsia="de-DE"/>
             </w:rPr>
           </w:pPr>
-          <w:hyperlink w:anchor="_Toc29284648" w:history="1">
+          <w:hyperlink w:anchor="_Toc29284883" w:history="1">
             <w:r>
               <w:rPr>
                 <w:rStyle w:val="Hyperlink"/>
                 <w:noProof/>
               </w:rPr>
-              <w:t>Allgemein: Die 3-Schichtenarchitektur</w:t>
+              <w:t>1.1 Allgemein: Die 3-Schichtenarchitektur</w:t>
             </w:r>
             <w:r>
               <w:rPr>
@@ -700,7 +720,7 @@
                 <w:noProof/>
                 <w:webHidden/>
               </w:rPr>
-              <w:instrText xml:space="preserve"> PAGEREF _Toc29284648 \h </w:instrText>
+              <w:instrText xml:space="preserve"> PAGEREF _Toc29284883 \h </w:instrText>
             </w:r>
             <w:r>
               <w:rPr>
@@ -738,16 +758,18 @@
               <w:tab w:val="right" w:leader="dot" w:pos="9062"/>
             </w:tabs>
             <w:rPr>
+              <w:rFonts w:eastAsiaTheme="minorEastAsia"/>
               <w:noProof/>
+              <w:lang w:eastAsia="de-DE"/>
             </w:rPr>
           </w:pPr>
-          <w:hyperlink w:anchor="_Toc29284649" w:history="1">
+          <w:hyperlink w:anchor="_Toc29284884" w:history="1">
             <w:r>
               <w:rPr>
                 <w:rStyle w:val="Hyperlink"/>
                 <w:noProof/>
               </w:rPr>
-              <w:t>Allgemein: Unser Design-Pattern</w:t>
+              <w:t>1.2 Allgemein: Unser Design-Pattern</w:t>
             </w:r>
             <w:r>
               <w:rPr>
@@ -768,7 +790,7 @@
                 <w:noProof/>
                 <w:webHidden/>
               </w:rPr>
-              <w:instrText xml:space="preserve"> PAGEREF _Toc29284649 \h </w:instrText>
+              <w:instrText xml:space="preserve"> PAGEREF _Toc29284884 \h </w:instrText>
             </w:r>
             <w:r>
               <w:rPr>
@@ -806,16 +828,18 @@
               <w:tab w:val="right" w:leader="dot" w:pos="9062"/>
             </w:tabs>
             <w:rPr>
+              <w:rFonts w:eastAsiaTheme="minorEastAsia"/>
               <w:noProof/>
+              <w:lang w:eastAsia="de-DE"/>
             </w:rPr>
           </w:pPr>
-          <w:hyperlink w:anchor="_Toc29284650" w:history="1">
+          <w:hyperlink w:anchor="_Toc29284885" w:history="1">
             <w:r>
               <w:rPr>
                 <w:rStyle w:val="Hyperlink"/>
                 <w:noProof/>
               </w:rPr>
-              <w:t>Unser Anwendungsproblem</w:t>
+              <w:t>1.3 Unser Anwendungsproblem</w:t>
             </w:r>
             <w:r>
               <w:rPr>
@@ -836,7 +860,7 @@
                 <w:noProof/>
                 <w:webHidden/>
               </w:rPr>
-              <w:instrText xml:space="preserve"> PAGEREF _Toc29284650 \h </w:instrText>
+              <w:instrText xml:space="preserve"> PAGEREF _Toc29284885 \h </w:instrText>
             </w:r>
             <w:r>
               <w:rPr>
@@ -874,16 +898,18 @@
               <w:tab w:val="right" w:leader="dot" w:pos="9062"/>
             </w:tabs>
             <w:rPr>
+              <w:rFonts w:eastAsiaTheme="minorEastAsia"/>
               <w:noProof/>
+              <w:lang w:eastAsia="de-DE"/>
             </w:rPr>
           </w:pPr>
-          <w:hyperlink w:anchor="_Toc29284651" w:history="1">
+          <w:hyperlink w:anchor="_Toc29284886" w:history="1">
             <w:r>
               <w:rPr>
                 <w:rStyle w:val="Hyperlink"/>
                 <w:noProof/>
               </w:rPr>
-              <w:t>Das Produkt</w:t>
+              <w:t>2. Das Produkt</w:t>
             </w:r>
             <w:r>
               <w:rPr>
@@ -904,7 +930,7 @@
                 <w:noProof/>
                 <w:webHidden/>
               </w:rPr>
-              <w:instrText xml:space="preserve"> PAGEREF _Toc29284651 \h </w:instrText>
+              <w:instrText xml:space="preserve"> PAGEREF _Toc29284886 \h </w:instrText>
             </w:r>
             <w:r>
               <w:rPr>
@@ -942,16 +968,18 @@
               <w:tab w:val="right" w:leader="dot" w:pos="9062"/>
             </w:tabs>
             <w:rPr>
+              <w:rFonts w:eastAsiaTheme="minorEastAsia"/>
               <w:noProof/>
+              <w:lang w:eastAsia="de-DE"/>
             </w:rPr>
           </w:pPr>
-          <w:hyperlink w:anchor="_Toc29284652" w:history="1">
+          <w:hyperlink w:anchor="_Toc29284887" w:history="1">
             <w:r>
               <w:rPr>
                 <w:rStyle w:val="Hyperlink"/>
                 <w:noProof/>
               </w:rPr>
-              <w:t>Klassendiagramm mit Zuordnung zu den 3 Schichten</w:t>
+              <w:t>2.1 Klassendiagramm mit Zuordnung zu den 3 Schichten</w:t>
             </w:r>
             <w:r>
               <w:rPr>
@@ -972,7 +1000,7 @@
                 <w:noProof/>
                 <w:webHidden/>
               </w:rPr>
-              <w:instrText xml:space="preserve"> PAGEREF _Toc29284652 \h </w:instrText>
+              <w:instrText xml:space="preserve"> PAGEREF _Toc29284887 \h </w:instrText>
             </w:r>
             <w:r>
               <w:rPr>
@@ -1010,16 +1038,18 @@
               <w:tab w:val="right" w:leader="dot" w:pos="9062"/>
             </w:tabs>
             <w:rPr>
+              <w:rFonts w:eastAsiaTheme="minorEastAsia"/>
               <w:noProof/>
+              <w:lang w:eastAsia="de-DE"/>
             </w:rPr>
           </w:pPr>
-          <w:hyperlink w:anchor="_Toc29284653" w:history="1">
+          <w:hyperlink w:anchor="_Toc29284888" w:history="1">
             <w:r>
               <w:rPr>
                 <w:rStyle w:val="Hyperlink"/>
                 <w:noProof/>
               </w:rPr>
-              <w:t>Beide Benutzungsoberflächen (2 Screenshots)</w:t>
+              <w:t>2.2 Beide Benutzungsoberflächen (2 Screenshots)</w:t>
             </w:r>
             <w:r>
               <w:rPr>
@@ -1040,7 +1070,7 @@
                 <w:noProof/>
                 <w:webHidden/>
               </w:rPr>
-              <w:instrText xml:space="preserve"> PAGEREF _Toc29284653 \h </w:instrText>
+              <w:instrText xml:space="preserve"> PAGEREF _Toc29284888 \h </w:instrText>
             </w:r>
             <w:r>
               <w:rPr>
@@ -1078,16 +1108,18 @@
               <w:tab w:val="right" w:leader="dot" w:pos="9062"/>
             </w:tabs>
             <w:rPr>
+              <w:rFonts w:eastAsiaTheme="minorEastAsia"/>
               <w:noProof/>
+              <w:lang w:eastAsia="de-DE"/>
             </w:rPr>
           </w:pPr>
-          <w:hyperlink w:anchor="_Toc29284654" w:history="1">
+          <w:hyperlink w:anchor="_Toc29284889" w:history="1">
             <w:r>
               <w:rPr>
                 <w:rStyle w:val="Hyperlink"/>
                 <w:noProof/>
               </w:rPr>
-              <w:t>Beide Datenhaltungen inkl. ER-Modell, XML-Schema etc.</w:t>
+              <w:t>2.3 Beide Datenhaltungen inkl. ER-Modell, XML-Schema etc.</w:t>
             </w:r>
             <w:r>
               <w:rPr>
@@ -1108,7 +1140,7 @@
                 <w:noProof/>
                 <w:webHidden/>
               </w:rPr>
-              <w:instrText xml:space="preserve"> PAGEREF _Toc29284654 \h </w:instrText>
+              <w:instrText xml:space="preserve"> PAGEREF _Toc29284889 \h </w:instrText>
             </w:r>
             <w:r>
               <w:rPr>
@@ -1146,16 +1178,18 @@
               <w:tab w:val="right" w:leader="dot" w:pos="9062"/>
             </w:tabs>
             <w:rPr>
+              <w:rFonts w:eastAsiaTheme="minorEastAsia"/>
               <w:noProof/>
+              <w:lang w:eastAsia="de-DE"/>
             </w:rPr>
           </w:pPr>
-          <w:hyperlink w:anchor="_Toc29284655" w:history="1">
+          <w:hyperlink w:anchor="_Toc29284890" w:history="1">
             <w:r>
               <w:rPr>
                 <w:rStyle w:val="Hyperlink"/>
                 <w:noProof/>
               </w:rPr>
-              <w:t>Konkrete Realisierung des Designpatterns mit Bezug zum Quelltext</w:t>
+              <w:t>2.4 Konkrete Realisierung des Designpatterns mit Bezug zum Quelltext</w:t>
             </w:r>
             <w:r>
               <w:rPr>
@@ -1176,7 +1210,7 @@
                 <w:noProof/>
                 <w:webHidden/>
               </w:rPr>
-              <w:instrText xml:space="preserve"> PAGEREF _Toc29284655 \h </w:instrText>
+              <w:instrText xml:space="preserve"> PAGEREF _Toc29284890 \h </w:instrText>
             </w:r>
             <w:r>
               <w:rPr>
@@ -1214,16 +1248,18 @@
               <w:tab w:val="right" w:leader="dot" w:pos="9062"/>
             </w:tabs>
             <w:rPr>
+              <w:rFonts w:eastAsiaTheme="minorEastAsia"/>
               <w:noProof/>
+              <w:lang w:eastAsia="de-DE"/>
             </w:rPr>
           </w:pPr>
-          <w:hyperlink w:anchor="_Toc29284656" w:history="1">
+          <w:hyperlink w:anchor="_Toc29284891" w:history="1">
             <w:r>
               <w:rPr>
                 <w:rStyle w:val="Hyperlink"/>
                 <w:noProof/>
               </w:rPr>
-              <w:t>Beispielhaftes Sequenzdiagramm für die Darstellung der Kommunikation zwischen den 3 Schichten</w:t>
+              <w:t>2.5 Beispielhaftes Sequenzdiagramm für die Darstellung der Kommunikation zwischen den 3 Schichten</w:t>
             </w:r>
             <w:r>
               <w:rPr>
@@ -1244,7 +1280,7 @@
                 <w:noProof/>
                 <w:webHidden/>
               </w:rPr>
-              <w:instrText xml:space="preserve"> PAGEREF _Toc29284656 \h </w:instrText>
+              <w:instrText xml:space="preserve"> PAGEREF _Toc29284891 \h </w:instrText>
             </w:r>
             <w:r>
               <w:rPr>
@@ -1282,10 +1318,12 @@
               <w:tab w:val="right" w:leader="dot" w:pos="9062"/>
             </w:tabs>
             <w:rPr>
+              <w:rFonts w:eastAsiaTheme="minorEastAsia"/>
               <w:noProof/>
+              <w:lang w:eastAsia="de-DE"/>
             </w:rPr>
           </w:pPr>
-          <w:hyperlink w:anchor="_Toc29284657" w:history="1">
+          <w:hyperlink w:anchor="_Toc29284892" w:history="1">
             <w:r>
               <w:rPr>
                 <w:rStyle w:val="Hyperlink"/>
@@ -1312,7 +1350,7 @@
                 <w:noProof/>
                 <w:webHidden/>
               </w:rPr>
-              <w:instrText xml:space="preserve"> PAGEREF _Toc29284657 \h </w:instrText>
+              <w:instrText xml:space="preserve"> PAGEREF _Toc29284892 \h </w:instrText>
             </w:r>
             <w:r>
               <w:rPr>
@@ -1380,48 +1418,56 @@
           <w:ilvl w:val="0"/>
           <w:numId w:val="4"/>
         </w:numPr>
-      </w:pPr>
-      <w:bookmarkStart w:id="0" w:name="_Toc29284647"/>
+        <w:ind w:left="360"/>
+      </w:pPr>
+      <w:bookmarkStart w:id="0" w:name="_Toc29284882"/>
       <w:r>
         <w:lastRenderedPageBreak/>
         <w:t>Die Projektaufgabe</w:t>
       </w:r>
-      <w:bookmarkStart w:id="1" w:name="_Toc29284648"/>
       <w:bookmarkEnd w:id="0"/>
     </w:p>
     <w:p>
       <w:pPr>
         <w:pStyle w:val="berschrift2"/>
-        <w:ind w:left="360"/>
-      </w:pPr>
+      </w:pPr>
+      <w:bookmarkStart w:id="1" w:name="_Toc29284883"/>
       <w:r>
         <w:t xml:space="preserve">1.1 </w:t>
       </w:r>
+      <w:proofErr w:type="gramStart"/>
       <w:r>
-        <w:t>Allgemein: Die 3-Schichtenarchitektur</w:t>
+        <w:t>Allgemein</w:t>
+      </w:r>
+      <w:proofErr w:type="gramEnd"/>
+      <w:r>
+        <w:t>: Die 3-Schichtenarchitektur</w:t>
       </w:r>
       <w:bookmarkEnd w:id="1"/>
     </w:p>
     <w:p>
       <w:pPr>
         <w:pStyle w:val="berschrift2"/>
-        <w:ind w:left="360"/>
-      </w:pPr>
-      <w:bookmarkStart w:id="2" w:name="_Toc29284649"/>
+      </w:pPr>
+      <w:bookmarkStart w:id="2" w:name="_Toc29284884"/>
       <w:r>
         <w:t xml:space="preserve">1.2 </w:t>
       </w:r>
+      <w:proofErr w:type="gramStart"/>
       <w:r>
-        <w:t>Allgemein: Unser Design-Pattern</w:t>
+        <w:t>Allgemein</w:t>
+      </w:r>
+      <w:proofErr w:type="gramEnd"/>
+      <w:r>
+        <w:t>: Unser Design-Pattern</w:t>
       </w:r>
       <w:bookmarkEnd w:id="2"/>
     </w:p>
     <w:p>
       <w:pPr>
         <w:pStyle w:val="berschrift2"/>
-        <w:ind w:left="360"/>
-      </w:pPr>
-      <w:bookmarkStart w:id="3" w:name="_Toc29284650"/>
+      </w:pPr>
+      <w:bookmarkStart w:id="3" w:name="_Toc29284885"/>
       <w:r>
         <w:t xml:space="preserve">1.3 </w:t>
       </w:r>
@@ -1433,9 +1479,30 @@
     <w:p>
       <w:pPr>
         <w:pStyle w:val="berschrift1"/>
-        <w:ind w:left="360"/>
-      </w:pPr>
-      <w:bookmarkStart w:id="4" w:name="_Toc29284651"/>
+      </w:pPr>
+      <w:bookmarkStart w:id="4" w:name="_Toc29284886"/>
+    </w:p>
+    <w:p>
+      <w:pPr>
+        <w:pStyle w:val="berschrift1"/>
+      </w:pPr>
+    </w:p>
+    <w:p>
+      <w:pPr>
+        <w:pStyle w:val="berschrift1"/>
+      </w:pPr>
+    </w:p>
+    <w:p>
+      <w:pPr>
+        <w:pStyle w:val="berschrift1"/>
+      </w:pPr>
+    </w:p>
+    <w:p>
+      <w:pPr>
+        <w:pStyle w:val="berschrift1"/>
+      </w:pPr>
+      <w:bookmarkStart w:id="5" w:name="_GoBack"/>
+      <w:bookmarkEnd w:id="5"/>
       <w:r>
         <w:t xml:space="preserve">2. </w:t>
       </w:r>
@@ -1447,51 +1514,98 @@
     <w:p>
       <w:pPr>
         <w:pStyle w:val="berschrift2"/>
-        <w:ind w:left="360"/>
-      </w:pPr>
-      <w:bookmarkStart w:id="5" w:name="_Toc29284652"/>
+      </w:pPr>
+      <w:bookmarkStart w:id="6" w:name="_Toc29284887"/>
       <w:r>
         <w:t xml:space="preserve">2.1 </w:t>
       </w:r>
       <w:r>
         <w:t>Klassendiagramm mit Zuordnung zu den 3 Schichten</w:t>
       </w:r>
-      <w:bookmarkEnd w:id="5"/>
+      <w:bookmarkEnd w:id="6"/>
     </w:p>
     <w:p>
       <w:pPr>
         <w:pStyle w:val="berschrift2"/>
-        <w:ind w:left="360"/>
-      </w:pPr>
-      <w:bookmarkStart w:id="6" w:name="_Toc29284653"/>
+      </w:pPr>
+      <w:bookmarkStart w:id="7" w:name="_Toc29284888"/>
       <w:r>
         <w:t xml:space="preserve">2.2 </w:t>
       </w:r>
       <w:r>
         <w:t>Beide Benutzungsoberflächen (2 Screenshots)</w:t>
       </w:r>
-      <w:bookmarkEnd w:id="6"/>
+      <w:bookmarkEnd w:id="7"/>
     </w:p>
+    <w:p/>
     <w:p>
+      <w:r>
+        <w:rPr>
+          <w:noProof/>
+        </w:rPr>
+        <w:drawing>
+          <wp:inline distT="0" distB="0" distL="0" distR="0">
+            <wp:extent cx="2926334" cy="4526672"/>
+            <wp:effectExtent l="0" t="0" r="7620" b="7620"/>
+            <wp:docPr id="1" name="Grafik 1" descr="Graphical User Interface"/>
+            <wp:cNvGraphicFramePr>
+              <a:graphicFrameLocks xmlns:a="http://schemas.openxmlformats.org/drawingml/2006/main" noChangeAspect="1"/>
+            </wp:cNvGraphicFramePr>
+            <a:graphic xmlns:a="http://schemas.openxmlformats.org/drawingml/2006/main">
+              <a:graphicData uri="http://schemas.openxmlformats.org/drawingml/2006/picture">
+                <pic:pic xmlns:pic="http://schemas.openxmlformats.org/drawingml/2006/picture">
+                  <pic:nvPicPr>
+                    <pic:cNvPr id="1" name="gui.PNG"/>
+                    <pic:cNvPicPr/>
+                  </pic:nvPicPr>
+                  <pic:blipFill>
+                    <a:blip r:embed="rId7">
+                      <a:extLst>
+                        <a:ext uri="{28A0092B-C50C-407E-A947-70E740481C1C}">
+                          <a14:useLocalDpi xmlns:a14="http://schemas.microsoft.com/office/drawing/2010/main" val="0"/>
+                        </a:ext>
+                      </a:extLst>
+                    </a:blip>
+                    <a:stretch>
+                      <a:fillRect/>
+                    </a:stretch>
+                  </pic:blipFill>
+                  <pic:spPr>
+                    <a:xfrm>
+                      <a:off x="0" y="0"/>
+                      <a:ext cx="2926334" cy="4526672"/>
+                    </a:xfrm>
+                    <a:prstGeom prst="rect">
+                      <a:avLst/>
+                    </a:prstGeom>
+                  </pic:spPr>
+                </pic:pic>
+              </a:graphicData>
+            </a:graphic>
+          </wp:inline>
+        </w:drawing>
+      </w:r>
+    </w:p>
+    <w:p/>
+    <w:p>
       <w:pPr>
         <w:pStyle w:val="berschrift2"/>
-        <w:ind w:left="360"/>
-      </w:pPr>
-      <w:bookmarkStart w:id="7" w:name="_Toc29284654"/>
+      </w:pPr>
+      <w:bookmarkStart w:id="8" w:name="_Toc29284889"/>
       <w:r>
+        <w:lastRenderedPageBreak/>
         <w:t xml:space="preserve">2.3 </w:t>
       </w:r>
       <w:r>
         <w:t>Beide Datenhaltungen inkl. ER-Modell, XML-Schema etc.</w:t>
       </w:r>
-      <w:bookmarkEnd w:id="7"/>
+      <w:bookmarkEnd w:id="8"/>
     </w:p>
     <w:p>
       <w:pPr>
         <w:pStyle w:val="berschrift2"/>
-        <w:ind w:left="360"/>
-      </w:pPr>
-      <w:bookmarkStart w:id="8" w:name="_Toc29284655"/>
+      </w:pPr>
+      <w:bookmarkStart w:id="9" w:name="_Toc29284890"/>
       <w:r>
         <w:t xml:space="preserve">2.4 </w:t>
       </w:r>
@@ -1501,30 +1615,26 @@
       <w:r>
         <w:t>zum Quelltext</w:t>
       </w:r>
-      <w:bookmarkEnd w:id="8"/>
+      <w:bookmarkEnd w:id="9"/>
     </w:p>
     <w:p>
       <w:pPr>
         <w:pStyle w:val="berschrift2"/>
-        <w:ind w:left="360"/>
-      </w:pPr>
-      <w:bookmarkStart w:id="9" w:name="_Toc29284656"/>
+      </w:pPr>
+      <w:bookmarkStart w:id="10" w:name="_Toc29284891"/>
       <w:r>
         <w:t xml:space="preserve">2.5 </w:t>
       </w:r>
-      <w:bookmarkStart w:id="10" w:name="_GoBack"/>
+      <w:r>
+        <w:t>Beispielhaftes Sequenzdiagramm</w:t>
+      </w:r>
+      <w:bookmarkStart w:id="11" w:name="_Toc29284892"/>
       <w:bookmarkEnd w:id="10"/>
-      <w:r>
-        <w:t>Beispielhaftes Sequenzdiagramm für die Darstellung der Kommunikation zwischen den 3 Schichten</w:t>
-      </w:r>
-      <w:bookmarkEnd w:id="9"/>
     </w:p>
     <w:p>
       <w:pPr>
         <w:pStyle w:val="berschrift2"/>
-        <w:ind w:left="360"/>
-      </w:pPr>
-      <w:bookmarkStart w:id="11" w:name="_Toc29284657"/>
+      </w:pPr>
       <w:r>
         <w:t>Quellenangabe</w:t>
       </w:r>
@@ -2930,7 +3040,7 @@
 </file>
 
 <file path=customXml/itemProps2.xml><?xml version="1.0" encoding="utf-8"?>
-<ds:datastoreItem xmlns:ds="http://schemas.openxmlformats.org/officeDocument/2006/customXml" ds:itemID="{BCFBBA16-970D-4361-BAC0-A33123BE095E}">
+<ds:datastoreItem xmlns:ds="http://schemas.openxmlformats.org/officeDocument/2006/customXml" ds:itemID="{D4B95B7A-D69B-491E-8BB0-7FE1556AD134}">
   <ds:schemaRefs>
     <ds:schemaRef ds:uri="http://schemas.openxmlformats.org/officeDocument/2006/bibliography"/>
   </ds:schemaRefs>

</xml_diff>